<commit_message>
added water version of code
</commit_message>
<xml_diff>
--- a/manuscript/motor_control_112018_mfr.docx
+++ b/manuscript/motor_control_112018_mfr.docx
@@ -1072,6 +1072,9 @@
             <w:instrText xml:space="preserve"> CITATION Wil15 \l 1033  \m Tak16</w:instrText>
           </w:r>
           <w:r>
+            <w:instrText xml:space="preserve"> \m Mic17</w:instrText>
+          </w:r>
+          <w:r>
             <w:fldChar w:fldCharType="separate"/>
           </w:r>
           <w:r>
@@ -1085,7 +1088,7 @@
               <w:noProof/>
             </w:rPr>
             <w:lastRenderedPageBreak/>
-            <w:t>Hegemann, &amp; Larkum, 2016)</w:t>
+            <w:t>Hegemann, &amp; Larkum, 2016; Micallef, Takahashi, Larkum, &amp; Palmer, 2017)</w:t>
           </w:r>
           <w:r>
             <w:fldChar w:fldCharType="end"/>
@@ -1093,83 +1096,10 @@
         </w:sdtContent>
       </w:sdt>
       <w:r>
-        <w:t>. I</w:t>
-      </w:r>
-      <w:r>
-        <w:t xml:space="preserve">n one </w:t>
-      </w:r>
-      <w:r>
-        <w:t xml:space="preserve">study, </w:t>
-      </w:r>
-      <w:r>
-        <w:t xml:space="preserve">an </w:t>
-      </w:r>
-      <w:r>
-        <w:t>A</w:t>
-      </w:r>
-      <w:r>
-        <w:t>r</w:t>
-      </w:r>
-      <w:r>
-        <w:t xml:space="preserve">duino was used to generate </w:t>
-      </w:r>
-      <w:r>
-        <w:t>a</w:t>
-      </w:r>
-      <w:r>
-        <w:t xml:space="preserve"> digital command </w:t>
-      </w:r>
-      <w:r>
-        <w:t>to encode</w:t>
-      </w:r>
-      <w:r>
-        <w:t xml:space="preserve"> </w:t>
-      </w:r>
-      <w:r>
-        <w:t xml:space="preserve">the </w:t>
-      </w:r>
-      <w:r>
-        <w:t>duration</w:t>
-      </w:r>
-      <w:r>
-        <w:t xml:space="preserve"> of an image sequence</w:t>
-      </w:r>
-      <w:r>
-        <w:t xml:space="preserve"> without specifying the timing of each image frame capture</w:t>
-      </w:r>
-      <w:r>
-        <w:t xml:space="preserve"> </w:t>
-      </w:r>
-      <w:sdt>
-        <w:sdtPr>
-          <w:id w:val="1035160559"/>
-          <w:citation/>
-        </w:sdtPr>
-        <w:sdtEndPr/>
-        <w:sdtContent>
-          <w:r>
-            <w:fldChar w:fldCharType="begin"/>
-          </w:r>
-          <w:r>
-            <w:instrText xml:space="preserve">CITATION Mic17 \l 1033 </w:instrText>
-          </w:r>
-          <w:r>
-            <w:fldChar w:fldCharType="separate"/>
-          </w:r>
-          <w:r>
-            <w:rPr>
-              <w:noProof/>
-            </w:rPr>
-            <w:t>(Micallef, Takahashi, Larkum, &amp; Palmer, 2017)</w:t>
-          </w:r>
-          <w:r>
-            <w:fldChar w:fldCharType="end"/>
-          </w:r>
-        </w:sdtContent>
-      </w:sdt>
-      <w:r>
         <w:t xml:space="preserve">. </w:t>
       </w:r>
+      <w:bookmarkStart w:id="0" w:name="_GoBack"/>
+      <w:bookmarkEnd w:id="0"/>
       <w:r>
         <w:t xml:space="preserve">One way to </w:t>
       </w:r>
@@ -1815,7 +1745,16 @@
         <w:t>the trial number</w:t>
       </w:r>
       <w:r>
-        <w:t xml:space="preserve"> and length</w:t>
+        <w:t xml:space="preserve"> and </w:t>
+      </w:r>
+      <w:r>
+        <w:t xml:space="preserve">trial </w:t>
+      </w:r>
+      <w:r>
+        <w:t>length</w:t>
+      </w:r>
+      <w:r>
+        <w:t>,</w:t>
       </w:r>
       <w:r>
         <w:t xml:space="preserve"> and the </w:t>
@@ -2039,29 +1978,29 @@
         <w:t>-</w:t>
       </w:r>
       <w:r>
-        <w:t xml:space="preserve">9800 gaming sensors were </w:t>
+        <w:t xml:space="preserve">9800 gaming sensors were positioned at the equator of the sphere, </w:t>
+      </w:r>
+      <w:r>
+        <w:t xml:space="preserve">at an angle of approximately </w:t>
+      </w:r>
+      <w:r>
+        <w:t>75</w:t>
+      </w:r>
+      <w:r>
+        <w:t xml:space="preserve"> degrees from one another</w:t>
+      </w:r>
+      <w:r>
+        <w:t>.</w:t>
+      </w:r>
+      <w:r>
+        <w:t xml:space="preserve"> </w:t>
+      </w:r>
+      <w:r>
+        <w:t xml:space="preserve">For the counts per inch setting of the sensor, which determines the sensitivity of the sensors to external </w:t>
       </w:r>
       <w:r>
         <w:lastRenderedPageBreak/>
-        <w:t xml:space="preserve">positioned at the equator of the sphere, </w:t>
-      </w:r>
-      <w:r>
-        <w:t xml:space="preserve">at an angle of approximately </w:t>
-      </w:r>
-      <w:r>
-        <w:t>75</w:t>
-      </w:r>
-      <w:r>
-        <w:t xml:space="preserve"> degrees from one another</w:t>
-      </w:r>
-      <w:r>
-        <w:t>.</w:t>
-      </w:r>
-      <w:r>
-        <w:t xml:space="preserve"> </w:t>
-      </w:r>
-      <w:r>
-        <w:t>For the counts per inch setting of the sensor, which determines the sensitivity of the sensors to external movement, we used a value of 3400 counts per inch. Thus,</w:t>
+        <w:t>movement, we used a value of 3400 counts per inch. Thus,</w:t>
       </w:r>
       <w:r>
         <w:t xml:space="preserve"> the </w:t>
@@ -2544,7 +2483,7 @@
         <w:rPr>
           <w:rFonts w:eastAsiaTheme="minorEastAsia"/>
         </w:rPr>
-        <w:t>, assumed here to be exactly 50 ms</w:t>
+        <w:t>, as measured by the Teensy</w:t>
       </w:r>
       <w:r>
         <w:rPr>
@@ -2645,7 +2584,13 @@
         <w:t xml:space="preserve">to the attached PC. We acquired the x and y displacement readings from each sensor </w:t>
       </w:r>
       <w:r>
-        <w:t>with freely available functions on Github (</w:t>
+        <w:t>with fr</w:t>
+      </w:r>
+      <w:r>
+        <w:t>eely available functions on GitH</w:t>
+      </w:r>
+      <w:r>
+        <w:t>ub (</w:t>
       </w:r>
       <w:hyperlink r:id="rId13" w:history="1">
         <w:r>
@@ -2716,7 +2661,16 @@
         <w:t xml:space="preserve"> digital pulses</w:t>
       </w:r>
       <w:r>
-        <w:t xml:space="preserve"> generated by the custom scripts using the “IntervalTimer” function</w:t>
+        <w:t xml:space="preserve"> generated by </w:t>
+      </w:r>
+      <w:r>
+        <w:t>a</w:t>
+      </w:r>
+      <w:r>
+        <w:t xml:space="preserve"> custom script</w:t>
+      </w:r>
+      <w:r>
+        <w:t xml:space="preserve"> using the “IntervalTimer” function</w:t>
       </w:r>
       <w:r>
         <w:t xml:space="preserve">, </w:t>
@@ -3028,7 +2982,13 @@
         <w:t>a</w:t>
       </w:r>
       <w:r>
-        <w:t xml:space="preserve"> speaker.</w:t>
+        <w:t xml:space="preserve"> speaker</w:t>
+      </w:r>
+      <w:r>
+        <w:t>, as shown in Figure 2B</w:t>
+      </w:r>
+      <w:r>
+        <w:t>.</w:t>
       </w:r>
       <w:r>
         <w:t xml:space="preserve"> </w:t>
@@ -3104,6 +3064,9 @@
       </w:r>
       <w:r>
         <w:t>, and the speaker was connected with 22 gauge wire</w:t>
+      </w:r>
+      <w:r>
+        <w:t xml:space="preserve"> to the prop shield</w:t>
       </w:r>
       <w:r>
         <w:t>.</w:t>
@@ -3266,32 +3229,38 @@
         <w:t xml:space="preserve"> </w:t>
       </w:r>
       <w:r>
+        <w:t>a</w:t>
+      </w:r>
+      <w:r>
+        <w:t>n</w:t>
+      </w:r>
+      <w:r>
+        <w:t xml:space="preserve"> </w:t>
+      </w:r>
+      <w:r>
+        <w:t>11.1 second long baseline</w:t>
+      </w:r>
+      <w:r>
+        <w:t xml:space="preserve"> period, a</w:t>
+      </w:r>
+      <w:r>
+        <w:t xml:space="preserve"> 700ms long </w:t>
+      </w:r>
+      <w:r>
+        <w:t>tone</w:t>
+      </w:r>
+      <w:r>
+        <w:t xml:space="preserve">, a 250ms long delay period, </w:t>
+      </w:r>
+      <w:r>
         <w:t xml:space="preserve">a </w:t>
       </w:r>
       <w:r>
-        <w:t xml:space="preserve">11.1 second </w:t>
+        <w:t xml:space="preserve">100ms long puff period, </w:t>
       </w:r>
       <w:r>
         <w:lastRenderedPageBreak/>
-        <w:t>long baseline</w:t>
-      </w:r>
-      <w:r>
-        <w:t xml:space="preserve"> period, a</w:t>
-      </w:r>
-      <w:r>
-        <w:t xml:space="preserve"> 700ms long </w:t>
-      </w:r>
-      <w:r>
-        <w:t>tone</w:t>
-      </w:r>
-      <w:r>
-        <w:t xml:space="preserve">, a 250ms long delay period, </w:t>
-      </w:r>
-      <w:r>
-        <w:t xml:space="preserve">a </w:t>
-      </w:r>
-      <w:r>
-        <w:t xml:space="preserve">100ms long puff period, and a </w:t>
+        <w:t xml:space="preserve">and a </w:t>
       </w:r>
       <w:r>
         <w:t>7.85</w:t>
@@ -3675,7 +3644,10 @@
         <w:t>d</w:t>
       </w:r>
       <w:r>
-        <w:t>uinos. Teensy also has</w:t>
+        <w:t>uinos. Teensy</w:t>
+      </w:r>
+      <w:r>
+        <w:t xml:space="preserve"> devices also have</w:t>
       </w:r>
       <w:r>
         <w:t xml:space="preserve"> a comprehensive Audio library,</w:t>
@@ -3712,6 +3684,9 @@
       </w:r>
       <w:r>
         <w:t>s</w:t>
+      </w:r>
+      <w:r>
+        <w:t xml:space="preserve"> repeatedly</w:t>
       </w:r>
       <w:r>
         <w:t xml:space="preserve">. </w:t>
@@ -4143,52 +4118,52 @@
         <w:ind w:firstLine="720"/>
       </w:pPr>
       <w:r>
+        <w:t>To characterize</w:t>
+      </w:r>
+      <w:r>
+        <w:t xml:space="preserve"> the temporal precision of the T</w:t>
+      </w:r>
+      <w:r>
+        <w:t>eensy interface, w</w:t>
+      </w:r>
+      <w:r>
+        <w:t>e</w:t>
+      </w:r>
+      <w:r>
+        <w:t xml:space="preserve"> measured</w:t>
+      </w:r>
+      <w:r>
+        <w:t xml:space="preserve"> </w:t>
+      </w:r>
+      <w:r>
+        <w:t xml:space="preserve">the </w:t>
+      </w:r>
+      <w:r>
+        <w:t xml:space="preserve">timing of the Teensy </w:t>
+      </w:r>
+      <w:r>
+        <w:t>digital output</w:t>
+      </w:r>
+      <w:r>
+        <w:t xml:space="preserve">, and compared it to the </w:t>
+      </w:r>
+      <w:r>
+        <w:t>theoretical 20 Hz</w:t>
+      </w:r>
+      <w:r>
+        <w:t xml:space="preserve"> signal</w:t>
+      </w:r>
+      <w:r>
+        <w:t xml:space="preserve"> using a linear model</w:t>
+      </w:r>
+      <w:r>
+        <w:t>. We</w:t>
+      </w:r>
+      <w:r>
+        <w:t xml:space="preserve"> found that </w:t>
+      </w:r>
+      <w:r>
         <w:lastRenderedPageBreak/>
-        <w:t>To characterize</w:t>
-      </w:r>
-      <w:r>
-        <w:t xml:space="preserve"> the temporal precision of the T</w:t>
-      </w:r>
-      <w:r>
-        <w:t>eensy interface, w</w:t>
-      </w:r>
-      <w:r>
-        <w:t>e</w:t>
-      </w:r>
-      <w:r>
-        <w:t xml:space="preserve"> measured</w:t>
-      </w:r>
-      <w:r>
-        <w:t xml:space="preserve"> </w:t>
-      </w:r>
-      <w:r>
-        <w:t xml:space="preserve">the </w:t>
-      </w:r>
-      <w:r>
-        <w:t xml:space="preserve">timing of the Teensy </w:t>
-      </w:r>
-      <w:r>
-        <w:t>digital output</w:t>
-      </w:r>
-      <w:r>
-        <w:t xml:space="preserve">, and compared it to the </w:t>
-      </w:r>
-      <w:r>
-        <w:t>theoretical 20 Hz</w:t>
-      </w:r>
-      <w:r>
-        <w:t xml:space="preserve"> signal</w:t>
-      </w:r>
-      <w:r>
-        <w:t xml:space="preserve"> using a linear model</w:t>
-      </w:r>
-      <w:r>
-        <w:t>. We</w:t>
-      </w:r>
-      <w:r>
-        <w:t xml:space="preserve"> found that </w:t>
-      </w:r>
-      <w:r>
         <w:t xml:space="preserve">digital </w:t>
       </w:r>
       <w:r>
@@ -4572,7 +4547,10 @@
         <w:t>is</w:t>
       </w:r>
       <w:r>
-        <w:t xml:space="preserve"> 38.9 microseconds, indicating that the</w:t>
+        <w:t xml:space="preserve"> 38.3</w:t>
+      </w:r>
+      <w:r>
+        <w:t xml:space="preserve"> microseconds, indicating that the</w:t>
       </w:r>
       <w:r>
         <w:t xml:space="preserve"> digital output has </w:t>
@@ -4991,6 +4969,9 @@
         <w:t>(</w:t>
       </w:r>
       <w:r>
+        <w:t>-</w:t>
+      </w:r>
+      <w:r>
         <w:rPr>
           <w:rFonts w:cs="lucidatypewriter"/>
           <w:color w:val="000000"/>
@@ -5067,7 +5048,7 @@
           <w:rFonts w:cs="lucidatypewriter"/>
           <w:color w:val="000000"/>
         </w:rPr>
-        <w:t xml:space="preserve"> digital pulses? Test runs?</w:t>
+        <w:t xml:space="preserve"> digital pulses</w:t>
       </w:r>
       <w:r>
         <w:rPr>
@@ -5180,7 +5161,21 @@
           <w:rFonts w:cs="lucidatypewriter"/>
           <w:color w:val="000000"/>
         </w:rPr>
-        <w:t xml:space="preserve"> std)</w:t>
+        <w:t xml:space="preserve"> std</w:t>
+      </w:r>
+      <w:r>
+        <w:rPr>
+          <w:rFonts w:cs="lucidatypewriter"/>
+          <w:color w:val="000000"/>
+        </w:rPr>
+        <w:t>, n=50 digital pulses</w:t>
+      </w:r>
+      <w:r>
+        <w:rPr>
+          <w:rFonts w:cs="lucidatypewriter"/>
+          <w:color w:val="000000"/>
+        </w:rPr>
+        <w:t>)</w:t>
       </w:r>
       <w:r>
         <w:rPr>
@@ -5379,7 +5374,19 @@
         <w:rPr>
           <w:rFonts w:eastAsiaTheme="minorEastAsia"/>
         </w:rPr>
-        <w:t>, details see Methods</w:t>
+        <w:t xml:space="preserve">, </w:t>
+      </w:r>
+      <w:r>
+        <w:rPr>
+          <w:rFonts w:eastAsiaTheme="minorEastAsia"/>
+        </w:rPr>
+        <w:t xml:space="preserve">for </w:t>
+      </w:r>
+      <w:r>
+        <w:rPr>
+          <w:rFonts w:eastAsiaTheme="minorEastAsia"/>
+        </w:rPr>
+        <w:t>details see Methods</w:t>
       </w:r>
       <w:r>
         <w:rPr>
@@ -5445,6 +5452,9 @@
         <w:t xml:space="preserve">, </w:t>
       </w:r>
       <w:r>
+        <w:t xml:space="preserve">n=50 digital/analog pulses, </w:t>
+      </w:r>
+      <w:r>
         <w:t>Figure 4Bi)</w:t>
       </w:r>
       <w:r>
@@ -5479,6 +5489,9 @@
       </w:r>
       <w:r>
         <w:t>(mean +/- std</w:t>
+      </w:r>
+      <w:r>
+        <w:t>, n=50 digital/analog pulses</w:t>
       </w:r>
       <w:r>
         <w:t xml:space="preserve"> Figure 4Bii</w:t>
@@ -5577,10 +5590,7 @@
         <w:t>interface</w:t>
       </w:r>
       <w:r>
-        <w:t xml:space="preserve"> </w:t>
-      </w:r>
-      <w:r>
-        <w:t>in integrating</w:t>
+        <w:t xml:space="preserve"> integrating</w:t>
       </w:r>
       <w:r>
         <w:t xml:space="preserve"> </w:t>
@@ -5631,6 +5641,9 @@
         <w:t xml:space="preserve">tracking </w:t>
       </w:r>
       <w:r>
+        <w:t xml:space="preserve">an </w:t>
+      </w:r>
+      <w:r>
         <w:t xml:space="preserve">animal’s </w:t>
       </w:r>
       <w:r>
@@ -5655,13 +5668,7 @@
         <w:t xml:space="preserve">. </w:t>
       </w:r>
       <w:r>
-        <w:t>The easy integration of the sCMOS camera and the high preci</w:t>
-      </w:r>
-      <w:r>
-        <w:t>si</w:t>
-      </w:r>
-      <w:r>
-        <w:t>on ADNS-9800 sensor</w:t>
+        <w:t>The easy integration of the sCMOS camera and the ADNS-9800 sensor</w:t>
       </w:r>
       <w:r>
         <w:t>s</w:t>
@@ -5751,16 +5758,31 @@
         <w:t xml:space="preserve">microsecond </w:t>
       </w:r>
       <w:r>
-        <w:t>temporal precision, and “elapsedMicros” allow</w:t>
-      </w:r>
-      <w:r>
-        <w:t>ed</w:t>
-      </w:r>
-      <w:r>
-        <w:t xml:space="preserve"> access to audio library to generate analog output. </w:t>
-      </w:r>
-      <w:r>
-        <w:t>Thus the Teensy interface, a Teensy 3.2 and custom functions, provides a user-friendly, easily adaptable, and temporally precise tool for integrating sCMOS cameras into behavioral experimental designs. This Teensy interface can be immediately adopted for the motion tracking and trace conditioning behavioral experiments demonstrated here, or customized for other types of behavioral experiments, where sCMOS camera-based imaging is desired.</w:t>
+        <w:t xml:space="preserve">temporal precision, and “elapsedMicros” </w:t>
+      </w:r>
+      <w:r>
+        <w:t xml:space="preserve">additionally </w:t>
+      </w:r>
+      <w:r>
+        <w:t>allow</w:t>
+      </w:r>
+      <w:r>
+        <w:t>s</w:t>
+      </w:r>
+      <w:r>
+        <w:t xml:space="preserve"> access to</w:t>
+      </w:r>
+      <w:r>
+        <w:t xml:space="preserve"> the A</w:t>
+      </w:r>
+      <w:r>
+        <w:t xml:space="preserve">udio library to generate analog output. </w:t>
+      </w:r>
+      <w:r>
+        <w:t xml:space="preserve">Thus the Teensy interface, </w:t>
+      </w:r>
+      <w:r>
+        <w:t>a Teensy 3.2 and custom functions, provides a user-friendly, easily adaptable, and temporally precise tool for integrating sCMOS cameras into behavioral experimental designs. This Teensy interface can be immediately adopted for the motion tracking and trace conditioning behavioral experiments demonstrated here, or customized for other types of behavioral experiments, where sCMOS camera-based imaging is desired.</w:t>
       </w:r>
     </w:p>
     <w:p>
@@ -5818,11 +5840,9 @@
       <w:r>
         <w:t xml:space="preserve"> is linear</w:t>
       </w:r>
-      <w:ins w:id="0" w:author="X Han" w:date="2018-11-20T16:30:00Z">
-        <w:r>
-          <w:t>,</w:t>
-        </w:r>
-      </w:ins>
+      <w:r>
+        <w:t>,</w:t>
+      </w:r>
       <w:r>
         <w:t xml:space="preserve"> and can thus be calibrated if desired. This finding</w:t>
       </w:r>
@@ -5866,10 +5886,10 @@
         <w:t>s</w:t>
       </w:r>
       <w:r>
-        <w:t xml:space="preserve">. </w:t>
-      </w:r>
-      <w:r>
-        <w:t xml:space="preserve">While MATLAB or other PC-based programs </w:t>
+        <w:t>, and w</w:t>
+      </w:r>
+      <w:r>
+        <w:t xml:space="preserve">hile MATLAB or other PC-based programs </w:t>
       </w:r>
       <w:r>
         <w:rPr>
@@ -5919,7 +5939,13 @@
         <w:t>jitter can have a significant impact depending on the study</w:t>
       </w:r>
       <w:r>
-        <w:t>, especially neuronal processing is often at the time scale of milliseconds</w:t>
+        <w:t>, especially neuronal processing</w:t>
+      </w:r>
+      <w:r>
+        <w:t>, which</w:t>
+      </w:r>
+      <w:r>
+        <w:t xml:space="preserve"> is often at the time scale of milliseconds</w:t>
       </w:r>
       <w:r>
         <w:t xml:space="preserve">. </w:t>
@@ -5928,9 +5954,6 @@
     <w:p>
       <w:pPr>
         <w:ind w:firstLine="720"/>
-        <w:rPr>
-          <w:ins w:id="1" w:author="X Han" w:date="2018-11-20T16:39:00Z"/>
-        </w:rPr>
       </w:pPr>
       <w:r>
         <w:t xml:space="preserve">Temporal accuracy is </w:t>
@@ -5939,6 +5962,9 @@
         <w:t xml:space="preserve">often desired in behavioral training. For example, </w:t>
       </w:r>
       <w:r>
+        <w:t xml:space="preserve">a </w:t>
+      </w:r>
+      <w:r>
         <w:t xml:space="preserve">precisely timed </w:t>
       </w:r>
       <w:r>
@@ -5948,7 +5974,13 @@
         <w:t>stimul</w:t>
       </w:r>
       <w:r>
-        <w:t xml:space="preserve">us (tone) and the unconditioned stimulus (puff) are important for animals to build their association in the trace conditioning experiment. We demonstrated that </w:t>
+        <w:t>us</w:t>
+      </w:r>
+      <w:r>
+        <w:t xml:space="preserve"> (tone) and </w:t>
+      </w:r>
+      <w:r>
+        <w:t xml:space="preserve">unconditioned stimulus (puff) are important for animals to build their association in the trace conditioning experiment. We demonstrated that </w:t>
       </w:r>
       <w:r>
         <w:t xml:space="preserve">the Teensy interface </w:t>
@@ -5969,10 +6001,7 @@
         <w:t xml:space="preserve">. </w:t>
       </w:r>
       <w:r>
-        <w:t xml:space="preserve">Additionally, </w:t>
-      </w:r>
-      <w:r>
-        <w:t xml:space="preserve">we demonstrate that </w:t>
+        <w:t xml:space="preserve">Additionally, we demonstrate that </w:t>
       </w:r>
       <w:r>
         <w:t xml:space="preserve">the </w:t>
@@ -5992,45 +6021,121 @@
       <w:r>
         <w:t xml:space="preserve">nt. </w:t>
       </w:r>
-      <w:commentRangeStart w:id="2"/>
-      <w:r>
-        <w:t xml:space="preserve">These results demonstrate that Teensy interface offers </w:t>
-      </w:r>
-      <w:r>
-        <w:t>comparable</w:t>
-      </w:r>
-      <w:r>
-        <w:t xml:space="preserve"> temporal precision to that of commercially</w:t>
-      </w:r>
-      <w:r>
-        <w:t xml:space="preserve"> available systems</w:t>
-      </w:r>
-      <w:r>
-        <w:t>,</w:t>
-      </w:r>
-      <w:r>
-        <w:t xml:space="preserve"> such as the Habitest Modular system in conjunction with Coulbourn Graphic State 4 software, which itself offers 1 ms precision.</w:t>
-      </w:r>
-      <w:commentRangeEnd w:id="2"/>
-      <w:r>
-        <w:rPr>
-          <w:rStyle w:val="CommentReference"/>
-        </w:rPr>
-        <w:commentReference w:id="2"/>
-      </w:r>
-      <w:r>
-        <w:t>(</w:t>
-      </w:r>
-      <w:hyperlink r:id="rId16" w:history="1">
-        <w:r>
-          <w:rPr>
-            <w:rStyle w:val="Hyperlink"/>
-          </w:rPr>
-          <w:t>http://www.coulbourn.com/v/vspfiles/assets/manuals/Graphic%20State%204%20Users%20Manual.pdf</w:t>
-        </w:r>
-      </w:hyperlink>
-      <w:r>
-        <w:t>) , making the Teensy a viable, inexpensive alternative that is also able to simultaneously capture imaging data using our simple software design.</w:t>
+      <w:r>
+        <w:t xml:space="preserve">These results demonstrate that Teensy interface </w:t>
+      </w:r>
+      <w:r>
+        <w:t xml:space="preserve">is </w:t>
+      </w:r>
+      <w:r>
+        <w:t>a viable, inexpensive alternative that is also able to simultaneously capture imaging data using our simple software design.</w:t>
+      </w:r>
+    </w:p>
+    <w:p>
+      <w:pPr>
+        <w:ind w:firstLine="720"/>
+      </w:pPr>
+      <w:r>
+        <w:t>A</w:t>
+      </w:r>
+      <w:r>
+        <w:t xml:space="preserve"> major advantage of </w:t>
+      </w:r>
+      <w:r>
+        <w:t>the</w:t>
+      </w:r>
+      <w:r>
+        <w:t xml:space="preserve"> Teensy over other microcontrollers is </w:t>
+      </w:r>
+      <w:r>
+        <w:t>its</w:t>
+      </w:r>
+      <w:r>
+        <w:t xml:space="preserve"> ability to generate</w:t>
+      </w:r>
+      <w:r>
+        <w:t xml:space="preserve"> a true</w:t>
+      </w:r>
+      <w:r>
+        <w:t>, 12 bit</w:t>
+      </w:r>
+      <w:r>
+        <w:t xml:space="preserve"> analog signal. While Arduino </w:t>
+      </w:r>
+      <w:r>
+        <w:t>microcontrollers</w:t>
+      </w:r>
+      <w:r>
+        <w:t xml:space="preserve"> can generate </w:t>
+      </w:r>
+      <w:r>
+        <w:t xml:space="preserve">an </w:t>
+      </w:r>
+      <w:r>
+        <w:t>analog</w:t>
+      </w:r>
+      <w:r>
+        <w:t>-like</w:t>
+      </w:r>
+      <w:r>
+        <w:t xml:space="preserve"> signal, they need extra </w:t>
+      </w:r>
+      <w:r>
+        <w:t>resistors and capacitors</w:t>
+      </w:r>
+      <w:r>
+        <w:t xml:space="preserve"> to do so</w:t>
+      </w:r>
+      <w:r>
+        <w:t>.</w:t>
+      </w:r>
+      <w:r>
+        <w:t xml:space="preserve"> </w:t>
+      </w:r>
+      <w:r>
+        <w:t xml:space="preserve">We used the Teensy interface to deliver </w:t>
+      </w:r>
+      <w:r>
+        <w:t xml:space="preserve">an </w:t>
+      </w:r>
+      <w:r>
+        <w:t>auditory stimulus through</w:t>
+      </w:r>
+      <w:r>
+        <w:t xml:space="preserve"> the built-in Audio library, and o</w:t>
+      </w:r>
+      <w:r>
+        <w:t xml:space="preserve">ur analog output showed </w:t>
+      </w:r>
+      <w:r>
+        <w:t xml:space="preserve">just </w:t>
+      </w:r>
+      <w:r>
+        <w:t xml:space="preserve">a 7.6ms delay. It is possible that other implementations could offer </w:t>
+      </w:r>
+      <w:r>
+        <w:t xml:space="preserve">even </w:t>
+      </w:r>
+      <w:r>
+        <w:t>more precision</w:t>
+      </w:r>
+      <w:r>
+        <w:t xml:space="preserve">. However, </w:t>
+      </w:r>
+      <w:r>
+        <w:t xml:space="preserve">altering the amplitude of a single sine wave </w:t>
+      </w:r>
+      <w:r>
+        <w:t xml:space="preserve">simultaneously with </w:t>
+      </w:r>
+      <w:r>
+        <w:t xml:space="preserve">outputting a digital pulse for </w:t>
+      </w:r>
+      <w:r>
+        <w:t xml:space="preserve">image capture </w:t>
+      </w:r>
+      <w:r>
+        <w:t xml:space="preserve">is easy to implement, utilizing only a few lines of code within a single script. Thus, our Teensy interface allows easy implementation for diverse experimental designs, including the ones needing analog outputs. </w:t>
       </w:r>
     </w:p>
     <w:p>
@@ -6040,149 +6145,365 @@
     </w:p>
     <w:p>
       <w:pPr>
-        <w:ind w:firstLine="720"/>
+        <w:rPr>
+          <w:b/>
+        </w:rPr>
       </w:pPr>
       <w:r>
-        <w:t>A</w:t>
-      </w:r>
-      <w:r>
-        <w:t xml:space="preserve"> major advantage of </w:t>
-      </w:r>
-      <w:r>
-        <w:t>the</w:t>
-      </w:r>
-      <w:r>
-        <w:t xml:space="preserve"> Teensy over other microcontrollers is </w:t>
-      </w:r>
-      <w:r>
-        <w:t>its</w:t>
-      </w:r>
-      <w:r>
-        <w:t xml:space="preserve"> ability to generate</w:t>
-      </w:r>
-      <w:r>
-        <w:t xml:space="preserve"> a true</w:t>
-      </w:r>
-      <w:r>
-        <w:t>, 12 bit</w:t>
-      </w:r>
-      <w:r>
-        <w:t xml:space="preserve"> analog signal. While Arduino </w:t>
-      </w:r>
-      <w:r>
-        <w:t>microcontrollers</w:t>
-      </w:r>
-      <w:r>
-        <w:t xml:space="preserve"> can generate </w:t>
-      </w:r>
-      <w:r>
-        <w:t xml:space="preserve">an </w:t>
-      </w:r>
-      <w:r>
-        <w:t>analog</w:t>
-      </w:r>
-      <w:r>
-        <w:t>-like</w:t>
-      </w:r>
-      <w:r>
-        <w:t xml:space="preserve"> signal, they need extra </w:t>
-      </w:r>
-      <w:r>
-        <w:t xml:space="preserve">resistors and </w:t>
-      </w:r>
-      <w:r>
-        <w:t>capacitors</w:t>
-      </w:r>
-      <w:r>
-        <w:t>.</w:t>
-      </w:r>
-      <w:r>
-        <w:t xml:space="preserve"> </w:t>
-      </w:r>
-      <w:r>
-        <w:t xml:space="preserve">We used the Teensy interface to deliver </w:t>
-      </w:r>
-      <w:r>
-        <w:t xml:space="preserve">an </w:t>
-      </w:r>
-      <w:r>
-        <w:t>auditory stimulus through</w:t>
-      </w:r>
-      <w:r>
-        <w:t xml:space="preserve"> the built-in </w:t>
-      </w:r>
-      <w:r>
-        <w:t>Audio library, and o</w:t>
-      </w:r>
-      <w:r>
-        <w:t xml:space="preserve">ur analog output showed a 7.6ms delay. It is possible that other implementations of the Audio library could offer more precision, such as uploading the sound sequence as a .wav file and </w:t>
-      </w:r>
-      <w:r>
-        <w:lastRenderedPageBreak/>
-        <w:t>utiliz</w:t>
-      </w:r>
-      <w:r>
-        <w:t>ing</w:t>
-      </w:r>
-      <w:r>
-        <w:t xml:space="preserve"> the Teensy to play the pre-recorded sound </w:t>
-      </w:r>
-      <w:sdt>
-        <w:sdtPr>
-          <w:id w:val="1954292329"/>
-          <w:citation/>
-        </w:sdtPr>
-        <w:sdtEndPr/>
-        <w:sdtContent>
-          <w:r>
-            <w:fldChar w:fldCharType="begin"/>
-          </w:r>
-          <w:r>
-            <w:instrText xml:space="preserve"> CITATION Sol18 \l 1033 </w:instrText>
-          </w:r>
-          <w:r>
-            <w:fldChar w:fldCharType="separate"/>
-          </w:r>
-          <w:r>
-            <w:rPr>
-              <w:noProof/>
-            </w:rPr>
-            <w:t>(Solari, Sviatkó, Laszlovsky, Hegedüs, &amp; Hangya, 2018)</w:t>
-          </w:r>
-          <w:r>
-            <w:fldChar w:fldCharType="end"/>
-          </w:r>
-        </w:sdtContent>
-      </w:sdt>
-      <w:r>
-        <w:t xml:space="preserve">. However, the use of Audio library </w:t>
-      </w:r>
-      <w:r>
-        <w:t xml:space="preserve">and altering the amplitude of a single sine wave </w:t>
-      </w:r>
-      <w:r>
-        <w:t xml:space="preserve">is easy to implement, utilizing only a few lines of code within a single script. Thus, our Teensy interface allows easy </w:t>
-      </w:r>
-      <w:r>
-        <w:t xml:space="preserve">implementation for diverse experimental designs, including the ones needing analog outputs. </w:t>
+        <w:rPr>
+          <w:b/>
+        </w:rPr>
+        <w:t>Figures</w:t>
       </w:r>
     </w:p>
     <w:p>
-      <w:pPr>
-        <w:ind w:firstLine="720"/>
-      </w:pPr>
+      <w:r>
+        <w:rPr>
+          <w:b/>
+        </w:rPr>
+        <w:lastRenderedPageBreak/>
+        <w:t>Figure 1.</w:t>
+      </w:r>
+      <w:r>
+        <w:t xml:space="preserve"> Diagrams of the two </w:t>
+      </w:r>
+      <w:r>
+        <w:t xml:space="preserve">complete </w:t>
+      </w:r>
+      <w:r>
+        <w:t>experimental device setups</w:t>
+      </w:r>
+      <w:r>
+        <w:t xml:space="preserve"> using</w:t>
+      </w:r>
+      <w:r>
+        <w:t xml:space="preserve"> a</w:t>
+      </w:r>
+      <w:r>
+        <w:t xml:space="preserve"> Tee</w:t>
+      </w:r>
+      <w:r>
+        <w:t>n</w:t>
+      </w:r>
+      <w:r>
+        <w:t>sy interface.</w:t>
+      </w:r>
+      <w:r>
+        <w:t xml:space="preserve"> </w:t>
+      </w:r>
+      <w:r>
+        <w:rPr>
+          <w:b/>
+        </w:rPr>
+        <w:t>A</w:t>
+      </w:r>
+      <w:r>
+        <w:t xml:space="preserve"> </w:t>
+      </w:r>
+      <w:r>
+        <w:t xml:space="preserve"> A floating, spherical treadmill setup for </w:t>
+      </w:r>
+      <w:r>
+        <w:t>a motion tracking experiment</w:t>
+      </w:r>
+      <w:r>
+        <w:t xml:space="preserve">. </w:t>
+      </w:r>
+      <w:r>
+        <w:t>This experimental design consists of a Teensy 3.2 connected to two ADNS-9800 sensors</w:t>
+      </w:r>
+      <w:r>
+        <w:t xml:space="preserve"> via serial-peripheral interfaces, </w:t>
+      </w:r>
+      <w:r>
+        <w:t xml:space="preserve">and a </w:t>
+      </w:r>
+      <w:r>
+        <w:t>s</w:t>
+      </w:r>
+      <w:r>
+        <w:t>CMOS camera</w:t>
+      </w:r>
+      <w:r>
+        <w:t xml:space="preserve"> through </w:t>
+      </w:r>
+      <w:r>
+        <w:t xml:space="preserve">a coaxial cable. Every 50 milliseconds, a digital pulse </w:t>
+      </w:r>
+      <w:r>
+        <w:t xml:space="preserve">was </w:t>
+      </w:r>
+      <w:r>
+        <w:t>generated to initiate an image frame capture from a</w:t>
+      </w:r>
+      <w:r>
+        <w:t xml:space="preserve"> </w:t>
+      </w:r>
+      <w:r>
+        <w:t>s</w:t>
+      </w:r>
+      <w:r>
+        <w:t xml:space="preserve">CMOS </w:t>
+      </w:r>
+      <w:r>
+        <w:t>camera</w:t>
+      </w:r>
+      <w:r>
+        <w:t>. Simultaneously, the Teensy</w:t>
+      </w:r>
+      <w:r>
+        <w:t xml:space="preserve"> interface</w:t>
+      </w:r>
+      <w:r>
+        <w:t xml:space="preserve"> acquired </w:t>
+      </w:r>
+      <w:r>
+        <w:t>mot</w:t>
+      </w:r>
+      <w:r>
+        <w:t>ion</w:t>
+      </w:r>
+      <w:r>
+        <w:t xml:space="preserve"> data fr</w:t>
+      </w:r>
+      <w:r>
+        <w:t>om both ADNS sensors and sent</w:t>
+      </w:r>
+      <w:r>
+        <w:t xml:space="preserve"> them to a PC</w:t>
+      </w:r>
+      <w:r>
+        <w:t xml:space="preserve"> via a USB</w:t>
+      </w:r>
+      <w:r>
+        <w:t xml:space="preserve">. </w:t>
+      </w:r>
+      <w:r>
+        <w:rPr>
+          <w:b/>
+        </w:rPr>
+        <w:t>B</w:t>
+      </w:r>
+      <w:r>
+        <w:t xml:space="preserve"> </w:t>
+      </w:r>
+      <w:r>
+        <w:t>A</w:t>
+      </w:r>
+      <w:r>
+        <w:t xml:space="preserve"> trace</w:t>
+      </w:r>
+      <w:r>
+        <w:t xml:space="preserve"> eye </w:t>
+      </w:r>
+      <w:r>
+        <w:t>blink</w:t>
+      </w:r>
+      <w:r>
+        <w:t xml:space="preserve"> conditioning setup.</w:t>
+      </w:r>
+      <w:r>
+        <w:t xml:space="preserve"> </w:t>
+      </w:r>
+      <w:r>
+        <w:t xml:space="preserve">In order to generate a sound through the speaker, the Teensy is soldered to a prop-shield, which contains an amplifier. The Teensy 3.2 sends </w:t>
+      </w:r>
+      <w:r>
+        <w:t xml:space="preserve">self-monitored </w:t>
+      </w:r>
+      <w:r>
+        <w:t>time stamps, trial, and stimulus information</w:t>
+      </w:r>
+      <w:r>
+        <w:t xml:space="preserve"> (audio</w:t>
+      </w:r>
+      <w:r>
+        <w:t>, and puff pin states)</w:t>
+      </w:r>
+      <w:r>
+        <w:t xml:space="preserve"> via the USB back to the PC.</w:t>
+      </w:r>
+      <w:r>
+        <w:t xml:space="preserve"> </w:t>
+      </w:r>
+      <w:r>
+        <w:t xml:space="preserve">In each trial, the Teensy </w:t>
+      </w:r>
+      <w:r>
+        <w:t xml:space="preserve">generates </w:t>
+      </w:r>
+      <w:r>
+        <w:t>a 9500 Hz tone</w:t>
+      </w:r>
+      <w:r>
+        <w:t xml:space="preserve"> at a sampling rate of</w:t>
+      </w:r>
+      <w:r>
+        <w:t xml:space="preserve"> 44.1 kHz. The</w:t>
+      </w:r>
+      <w:r>
+        <w:t xml:space="preserve"> </w:t>
+      </w:r>
+      <w:r>
+        <w:t xml:space="preserve">tone stimulus </w:t>
+      </w:r>
+      <w:r>
+        <w:t>is</w:t>
+      </w:r>
+      <w:r>
+        <w:t xml:space="preserve"> followed by a gentle</w:t>
+      </w:r>
+      <w:r>
+        <w:t xml:space="preserve"> </w:t>
+      </w:r>
+      <w:r>
+        <w:t xml:space="preserve">air </w:t>
+      </w:r>
+      <w:r>
+        <w:t>puff</w:t>
+      </w:r>
+      <w:r>
+        <w:t>.</w:t>
+      </w:r>
     </w:p>
     <w:p>
-      <w:pPr>
+      <w:r>
         <w:rPr>
           <w:b/>
         </w:rPr>
-      </w:pPr>
+        <w:t>Figure 2.</w:t>
+      </w:r>
       <w:r>
         <w:rPr>
           <w:b/>
         </w:rPr>
-        <w:t>Figures</w:t>
+        <w:t xml:space="preserve"> </w:t>
+      </w:r>
+      <w:r>
+        <w:t>E</w:t>
+      </w:r>
+      <w:r>
+        <w:t>lectrical</w:t>
+      </w:r>
+      <w:r>
+        <w:t xml:space="preserve"> wiring</w:t>
+      </w:r>
+      <w:r>
+        <w:t xml:space="preserve"> schematics for both the </w:t>
+      </w:r>
+      <w:r>
+        <w:t>motion tracking</w:t>
+      </w:r>
+      <w:r>
+        <w:t xml:space="preserve"> and </w:t>
+      </w:r>
+      <w:r>
+        <w:t xml:space="preserve">trace eye </w:t>
+      </w:r>
+      <w:r>
+        <w:t>blink conditioning</w:t>
+      </w:r>
+      <w:r>
+        <w:t xml:space="preserve"> </w:t>
+      </w:r>
+      <w:r>
+        <w:t>experiments</w:t>
+      </w:r>
+      <w:r>
+        <w:rPr>
+          <w:b/>
+        </w:rPr>
+        <w:t xml:space="preserve"> </w:t>
+      </w:r>
+      <w:r>
+        <w:rPr>
+          <w:b/>
+        </w:rPr>
+        <w:t>A.</w:t>
+      </w:r>
+      <w:r>
+        <w:t xml:space="preserve"> A schematic</w:t>
+      </w:r>
+      <w:r>
+        <w:t xml:space="preserve"> of </w:t>
+      </w:r>
+      <w:r>
+        <w:t>the wiring of</w:t>
+      </w:r>
+      <w:r>
+        <w:t xml:space="preserve"> a</w:t>
+      </w:r>
+      <w:r>
+        <w:t xml:space="preserve"> Teensy</w:t>
+      </w:r>
+      <w:r>
+        <w:t xml:space="preserve"> 3.2</w:t>
+      </w:r>
+      <w:r>
+        <w:t xml:space="preserve"> to two ADNS-9800 sensors via serial peripheral interface connections (SPIs). Solid dots at intersections between lines indicate connections. Some unused pins on the Teensy 3.2 were not included in this schematic. </w:t>
+      </w:r>
+      <w:r>
+        <w:rPr>
+          <w:b/>
+        </w:rPr>
+        <w:t>B</w:t>
+      </w:r>
+      <w:r>
+        <w:rPr>
+          <w:b/>
+        </w:rPr>
+        <w:t xml:space="preserve"> </w:t>
+      </w:r>
+      <w:r>
+        <w:t xml:space="preserve">A schematic </w:t>
+      </w:r>
+      <w:r>
+        <w:t xml:space="preserve">of </w:t>
+      </w:r>
+      <w:r>
+        <w:t xml:space="preserve">the </w:t>
+      </w:r>
+      <w:r>
+        <w:t>electrical</w:t>
+      </w:r>
+      <w:r>
+        <w:t xml:space="preserve"> connections between a Teensy 3.2, </w:t>
+      </w:r>
+      <w:r>
+        <w:t xml:space="preserve">a </w:t>
+      </w:r>
+      <w:r>
+        <w:t>prop shield, and an external spea</w:t>
+      </w:r>
+      <w:r>
+        <w:t>ker. Dotted lines indicate</w:t>
+      </w:r>
+      <w:r>
+        <w:t xml:space="preserve"> connections. All connections between the Teensy 3.2 and prop shield were made using 14x1 double insulated pins, and the output to the speaker from the prop shield was </w:t>
+      </w:r>
+      <w:r>
+        <w:t>constructed</w:t>
+      </w:r>
+      <w:r>
+        <w:t xml:space="preserve"> using </w:t>
+      </w:r>
+      <w:r>
+        <w:t xml:space="preserve">22 gauge </w:t>
+      </w:r>
+      <w:r>
+        <w:t>wire</w:t>
+      </w:r>
+      <w:r>
+        <w:t>.</w:t>
+      </w:r>
+      <w:r>
+        <w:t xml:space="preserve"> </w:t>
+      </w:r>
+      <w:r>
+        <w:t>Some extraneous and unused pins on the Teensy and the prop shield were not included in this diagram</w:t>
+      </w:r>
+      <w:r>
+        <w:t>.</w:t>
       </w:r>
     </w:p>
     <w:p>
@@ -6190,474 +6511,116 @@
         <w:rPr>
           <w:b/>
         </w:rPr>
-        <w:t>Figure 1.</w:t>
-      </w:r>
-      <w:r>
-        <w:t xml:space="preserve"> Diagrams of the two </w:t>
-      </w:r>
-      <w:r>
-        <w:t xml:space="preserve">complete </w:t>
-      </w:r>
-      <w:r>
-        <w:t>experimental device setups</w:t>
-      </w:r>
-      <w:r>
-        <w:t xml:space="preserve"> using</w:t>
-      </w:r>
-      <w:r>
-        <w:t xml:space="preserve"> a</w:t>
-      </w:r>
-      <w:r>
-        <w:t xml:space="preserve"> Tee</w:t>
-      </w:r>
-      <w:r>
-        <w:t>n</w:t>
-      </w:r>
-      <w:r>
-        <w:t>sy interface.</w:t>
-      </w:r>
-      <w:r>
-        <w:t xml:space="preserve"> </w:t>
+        <w:t>Figure 3.</w:t>
+      </w:r>
+      <w:r>
+        <w:t xml:space="preserve"> </w:t>
+      </w:r>
+      <w:r>
+        <w:t xml:space="preserve">Example recording using the </w:t>
+      </w:r>
+      <w:r>
+        <w:t>motion tracking</w:t>
+      </w:r>
+      <w:r>
+        <w:t xml:space="preserve"> experimental design</w:t>
+      </w:r>
+      <w:r>
+        <w:t>.</w:t>
       </w:r>
       <w:r>
         <w:rPr>
           <w:b/>
         </w:rPr>
+        <w:t xml:space="preserve"> </w:t>
+      </w:r>
+      <w:r>
+        <w:rPr>
+          <w:b/>
+        </w:rPr>
         <w:t>A</w:t>
       </w:r>
       <w:r>
-        <w:t xml:space="preserve"> </w:t>
-      </w:r>
-      <w:r>
-        <w:t xml:space="preserve"> A floating, spherical treadmill setup for </w:t>
-      </w:r>
-      <w:r>
-        <w:t>a motion tracking experiment</w:t>
+        <w:rPr>
+          <w:b/>
+        </w:rPr>
+        <w:t xml:space="preserve"> </w:t>
+      </w:r>
+      <w:r>
+        <w:t>Example motion recording of</w:t>
+      </w:r>
+      <w:r>
+        <w:t xml:space="preserve"> a head-fixed </w:t>
+      </w:r>
+      <w:r>
+        <w:t>mouse</w:t>
+      </w:r>
+      <w:r>
+        <w:t xml:space="preserve"> run</w:t>
+      </w:r>
+      <w:r>
+        <w:t>ning</w:t>
+      </w:r>
+      <w:r>
+        <w:t xml:space="preserve"> on th</w:t>
+      </w:r>
+      <w:r>
+        <w:t xml:space="preserve">e </w:t>
+      </w:r>
+      <w:r>
+        <w:t>spherical</w:t>
+      </w:r>
+      <w:r>
+        <w:t xml:space="preserve"> treadmill s</w:t>
+      </w:r>
+      <w:r>
+        <w:t xml:space="preserve">hown </w:t>
+      </w:r>
+      <w:r>
+        <w:t>in Figure 1A</w:t>
       </w:r>
       <w:r>
         <w:t xml:space="preserve">. </w:t>
       </w:r>
       <w:r>
-        <w:t>This experimental design consists of a Teensy 3.2 connected to two ADNS-9800 sensors</w:t>
-      </w:r>
-      <w:r>
-        <w:t xml:space="preserve"> via serial-peripheral interfaces, </w:t>
-      </w:r>
-      <w:r>
-        <w:t xml:space="preserve">and a </w:t>
-      </w:r>
-      <w:r>
-        <w:t>s</w:t>
-      </w:r>
-      <w:r>
-        <w:t>CMOS camera</w:t>
-      </w:r>
-      <w:r>
-        <w:t xml:space="preserve"> through </w:t>
-      </w:r>
-      <w:r>
-        <w:t xml:space="preserve">a coaxial cable. Every 50 milliseconds, a digital pulse </w:t>
-      </w:r>
-      <w:r>
-        <w:t xml:space="preserve">was </w:t>
-      </w:r>
-      <w:r>
-        <w:t>generated to initiate an image frame capture from a</w:t>
-      </w:r>
-      <w:r>
-        <w:t xml:space="preserve"> </w:t>
-      </w:r>
-      <w:r>
-        <w:t>s</w:t>
-      </w:r>
-      <w:r>
-        <w:t xml:space="preserve">CMOS </w:t>
-      </w:r>
-      <w:r>
-        <w:t>camera</w:t>
-      </w:r>
-      <w:r>
-        <w:t>. Simultaneously, the Teensy</w:t>
-      </w:r>
-      <w:r>
-        <w:t xml:space="preserve"> interface</w:t>
-      </w:r>
-      <w:r>
-        <w:t xml:space="preserve"> acquired </w:t>
-      </w:r>
-      <w:r>
-        <w:t>mot</w:t>
-      </w:r>
-      <w:r>
-        <w:t>ion</w:t>
-      </w:r>
-      <w:r>
-        <w:t xml:space="preserve"> data fr</w:t>
-      </w:r>
-      <w:r>
-        <w:t>om both ADNS sensors and sent</w:t>
-      </w:r>
-      <w:r>
-        <w:t xml:space="preserve"> them to a PC</w:t>
-      </w:r>
-      <w:r>
-        <w:t xml:space="preserve"> via a USB</w:t>
-      </w:r>
-      <w:r>
-        <w:t xml:space="preserve">. </w:t>
-      </w:r>
-      <w:r>
-        <w:rPr>
-          <w:rStyle w:val="CommentReference"/>
-        </w:rPr>
-        <w:commentReference w:id="3"/>
-      </w:r>
-      <w:r>
         <w:rPr>
           <w:b/>
         </w:rPr>
         <w:t>B</w:t>
       </w:r>
       <w:r>
-        <w:t xml:space="preserve"> </w:t>
-      </w:r>
-      <w:r>
-        <w:t>A</w:t>
-      </w:r>
-      <w:r>
-        <w:t xml:space="preserve"> trace</w:t>
-      </w:r>
-      <w:r>
-        <w:t xml:space="preserve"> eye </w:t>
-      </w:r>
-      <w:r>
-        <w:t>blink</w:t>
-      </w:r>
-      <w:r>
-        <w:t xml:space="preserve"> conditioning setup.</w:t>
-      </w:r>
-      <w:r>
-        <w:t xml:space="preserve"> </w:t>
-      </w:r>
-      <w:r>
-        <w:t xml:space="preserve">In order to generate a sound through the speaker, the Teensy is soldered to a prop-shield, which contains an amplifier. The Teensy 3.2 sends </w:t>
-      </w:r>
-      <w:r>
-        <w:t xml:space="preserve">self-monitored </w:t>
-      </w:r>
-      <w:r>
-        <w:t>time stamps, trial, and stimulus information</w:t>
-      </w:r>
-      <w:r>
-        <w:t xml:space="preserve"> (audio</w:t>
-      </w:r>
-      <w:r>
-        <w:t>, and puff pin states)</w:t>
-      </w:r>
-      <w:r>
-        <w:t xml:space="preserve"> via the USB back to the PC.</w:t>
-      </w:r>
-      <w:r>
-        <w:t xml:space="preserve"> </w:t>
-      </w:r>
-      <w:r>
-        <w:t xml:space="preserve">In each trial, the Teensy </w:t>
-      </w:r>
-      <w:r>
-        <w:t xml:space="preserve">generates </w:t>
-      </w:r>
-      <w:r>
-        <w:t>a 9500 Hz tone</w:t>
-      </w:r>
-      <w:r>
-        <w:t xml:space="preserve"> at a sampling rate of</w:t>
-      </w:r>
-      <w:r>
-        <w:t xml:space="preserve"> 44.1 kHz. The</w:t>
-      </w:r>
-      <w:r>
-        <w:t xml:space="preserve"> </w:t>
-      </w:r>
-      <w:r>
-        <w:t xml:space="preserve">tone stimulus </w:t>
-      </w:r>
-      <w:r>
-        <w:t>is</w:t>
-      </w:r>
-      <w:r>
-        <w:t xml:space="preserve"> followed by a gentle</w:t>
-      </w:r>
-      <w:r>
-        <w:t xml:space="preserve"> </w:t>
-      </w:r>
-      <w:r>
-        <w:t xml:space="preserve">air </w:t>
-      </w:r>
-      <w:r>
-        <w:t>puff</w:t>
+        <w:rPr>
+          <w:b/>
+        </w:rPr>
+        <w:t xml:space="preserve"> </w:t>
+      </w:r>
+      <w:r>
+        <w:t xml:space="preserve">Times of digital pulses </w:t>
+      </w:r>
+      <w:r>
+        <w:t xml:space="preserve">generated </w:t>
+      </w:r>
+      <w:r>
+        <w:t>b</w:t>
+      </w:r>
+      <w:r>
+        <w:t>y the Teensy</w:t>
+      </w:r>
+      <w:r>
+        <w:t xml:space="preserve"> vs </w:t>
+      </w:r>
+      <w:r>
+        <w:t xml:space="preserve">theoretical </w:t>
+      </w:r>
+      <w:r>
+        <w:t xml:space="preserve">times of the digital pulses </w:t>
+      </w:r>
+      <w:r>
+        <w:t>at exactly 20 Hz</w:t>
       </w:r>
       <w:r>
         <w:t>.</w:t>
       </w:r>
-    </w:p>
-    <w:p>
-      <w:r>
-        <w:rPr>
-          <w:b/>
-        </w:rPr>
-        <w:t>Figure 2.</w:t>
-      </w:r>
-      <w:r>
-        <w:rPr>
-          <w:b/>
-        </w:rPr>
-        <w:t xml:space="preserve"> </w:t>
-      </w:r>
-      <w:r>
-        <w:t>E</w:t>
-      </w:r>
-      <w:r>
-        <w:t>lectrical</w:t>
-      </w:r>
-      <w:r>
-        <w:t xml:space="preserve"> wiring</w:t>
-      </w:r>
-      <w:r>
-        <w:t xml:space="preserve"> schematics for both the </w:t>
-      </w:r>
-      <w:r>
-        <w:t>motion tracking</w:t>
-      </w:r>
-      <w:r>
-        <w:t xml:space="preserve"> and </w:t>
-      </w:r>
-      <w:r>
-        <w:t xml:space="preserve">trace eye </w:t>
-      </w:r>
-      <w:r>
-        <w:t>blink conditioning</w:t>
-      </w:r>
-      <w:r>
-        <w:t xml:space="preserve"> </w:t>
-      </w:r>
-      <w:r>
-        <w:t>experiments</w:t>
-      </w:r>
-      <w:r>
-        <w:rPr>
-          <w:b/>
-        </w:rPr>
-        <w:t xml:space="preserve"> </w:t>
-      </w:r>
-      <w:r>
-        <w:rPr>
-          <w:b/>
-        </w:rPr>
-        <w:t>A.</w:t>
-      </w:r>
-      <w:r>
-        <w:t xml:space="preserve"> A schematic</w:t>
-      </w:r>
-      <w:r>
-        <w:t xml:space="preserve"> of </w:t>
-      </w:r>
-      <w:r>
-        <w:t>the wiring of</w:t>
-      </w:r>
-      <w:r>
-        <w:t xml:space="preserve"> a</w:t>
-      </w:r>
-      <w:r>
-        <w:t xml:space="preserve"> Teensy</w:t>
-      </w:r>
-      <w:r>
-        <w:t xml:space="preserve"> 3.2</w:t>
-      </w:r>
-      <w:r>
-        <w:t xml:space="preserve"> to two ADNS-9800 sensors via serial peripheral interface connections (SPIs). Solid dots at intersections between lines indicate connections. Some unused pins on the Teensy 3.2 were not included in this schematic. </w:t>
-      </w:r>
-      <w:r>
-        <w:rPr>
-          <w:b/>
-        </w:rPr>
-        <w:t>B</w:t>
-      </w:r>
-      <w:r>
-        <w:rPr>
-          <w:b/>
-        </w:rPr>
-        <w:t xml:space="preserve"> </w:t>
-      </w:r>
-      <w:r>
-        <w:t xml:space="preserve">A schematic </w:t>
-      </w:r>
-      <w:r>
-        <w:t xml:space="preserve">of </w:t>
-      </w:r>
-      <w:r>
-        <w:t xml:space="preserve">the </w:t>
-      </w:r>
-      <w:r>
-        <w:t>electrical</w:t>
-      </w:r>
-      <w:r>
-        <w:t xml:space="preserve"> connections between a Teensy 3.2, </w:t>
-      </w:r>
-      <w:r>
-        <w:t xml:space="preserve">a </w:t>
-      </w:r>
-      <w:r>
-        <w:t>prop shield, and an external spea</w:t>
-      </w:r>
-      <w:r>
-        <w:t>ker. Dotted lines indicate</w:t>
-      </w:r>
-      <w:r>
-        <w:t xml:space="preserve"> connections. All connections between the Teensy 3.2 and prop shield were made using 14x1 double insulated pins, and </w:t>
-      </w:r>
-      <w:r>
-        <w:t xml:space="preserve">the output to the speaker from the prop shield was </w:t>
-      </w:r>
-      <w:r>
-        <w:t>constructed</w:t>
-      </w:r>
-      <w:r>
-        <w:t xml:space="preserve"> using </w:t>
-      </w:r>
-      <w:r>
-        <w:t xml:space="preserve">22 gauge </w:t>
-      </w:r>
-      <w:r>
-        <w:t>wire</w:t>
-      </w:r>
-      <w:r>
-        <w:t>.</w:t>
-      </w:r>
-      <w:r>
-        <w:t xml:space="preserve"> </w:t>
-      </w:r>
-      <w:r>
-        <w:t>Some extraneous and unused pins on the Teensy and the prop shield were not included in this diagram</w:t>
-      </w:r>
-      <w:r>
-        <w:t>.</w:t>
-      </w:r>
-    </w:p>
-    <w:p>
-      <w:r>
-        <w:rPr>
-          <w:b/>
-        </w:rPr>
-        <w:t>Figure 3.</w:t>
-      </w:r>
-      <w:r>
-        <w:t xml:space="preserve"> </w:t>
-      </w:r>
-      <w:r>
-        <w:t xml:space="preserve">Example recording using the </w:t>
-      </w:r>
-      <w:r>
-        <w:t>motion tracking</w:t>
-      </w:r>
-      <w:r>
-        <w:t xml:space="preserve"> experimental design</w:t>
-      </w:r>
-      <w:r>
-        <w:t>.</w:t>
-      </w:r>
-      <w:r>
-        <w:rPr>
-          <w:b/>
-        </w:rPr>
-        <w:t xml:space="preserve"> </w:t>
-      </w:r>
-      <w:r>
-        <w:rPr>
-          <w:b/>
-        </w:rPr>
-        <w:t>A</w:t>
-      </w:r>
-      <w:r>
-        <w:rPr>
-          <w:b/>
-        </w:rPr>
-        <w:t xml:space="preserve"> </w:t>
-      </w:r>
-      <w:r>
-        <w:t>Example motion recording of</w:t>
-      </w:r>
-      <w:r>
-        <w:t xml:space="preserve"> a head-fixed </w:t>
-      </w:r>
-      <w:r>
-        <w:t>mouse</w:t>
-      </w:r>
-      <w:r>
-        <w:t xml:space="preserve"> run</w:t>
-      </w:r>
-      <w:r>
-        <w:t>ning</w:t>
-      </w:r>
-      <w:r>
-        <w:t xml:space="preserve"> on th</w:t>
-      </w:r>
-      <w:r>
-        <w:t xml:space="preserve">e </w:t>
-      </w:r>
-      <w:r>
-        <w:t>spherical</w:t>
-      </w:r>
-      <w:r>
-        <w:t xml:space="preserve"> treadmill s</w:t>
-      </w:r>
-      <w:r>
-        <w:t xml:space="preserve">hown </w:t>
-      </w:r>
-      <w:r>
-        <w:t>in Figure 1A</w:t>
-      </w:r>
-      <w:r>
-        <w:t xml:space="preserve">. </w:t>
-      </w:r>
-      <w:r>
-        <w:rPr>
-          <w:b/>
-        </w:rPr>
-        <w:t>B</w:t>
-      </w:r>
-      <w:r>
-        <w:rPr>
-          <w:b/>
-        </w:rPr>
-        <w:t xml:space="preserve"> </w:t>
-      </w:r>
-      <w:r>
-        <w:t xml:space="preserve">Times of digital pulses </w:t>
-      </w:r>
-      <w:r>
-        <w:t xml:space="preserve">generated </w:t>
-      </w:r>
-      <w:r>
-        <w:t>b</w:t>
-      </w:r>
-      <w:r>
-        <w:t>y the Teensy</w:t>
-      </w:r>
-      <w:r>
-        <w:t xml:space="preserve"> vs </w:t>
-      </w:r>
-      <w:r>
-        <w:t xml:space="preserve">theoretical </w:t>
-      </w:r>
-      <w:r>
-        <w:t xml:space="preserve">times of the digital pulses </w:t>
-      </w:r>
-      <w:r>
-        <w:t>at exactly 20 Hz</w:t>
-      </w:r>
-      <w:r>
-        <w:t>.</w:t>
-      </w:r>
       <w:r>
         <w:t xml:space="preserve"> </w:t>
       </w:r>
@@ -6689,7 +6652,10 @@
         <w:t xml:space="preserve">ear model estimates a slope of </w:t>
       </w:r>
       <w:r>
-        <w:t>1.000028927</w:t>
+        <w:t>1.00002893</w:t>
+      </w:r>
+      <w:r>
+        <w:t>7</w:t>
       </w:r>
       <w:r>
         <w:t xml:space="preserve"> </w:t>
@@ -6710,16 +6676,16 @@
         <w:t>.00000000</w:t>
       </w:r>
       <w:r>
-        <w:t>5</w:t>
-      </w:r>
-      <w:r>
-        <w:t xml:space="preserve"> (t(11997)=</w:t>
-      </w:r>
-      <w:r>
-        <w:t xml:space="preserve"> </w:t>
-      </w:r>
-      <w:r>
-        <w:t>2.0381e+08</w:t>
+        <w:t>2 (t(11998</w:t>
+      </w:r>
+      <w:r>
+        <w:t>)=</w:t>
+      </w:r>
+      <w:r>
+        <w:t xml:space="preserve"> </w:t>
+      </w:r>
+      <w:r>
+        <w:t>4.95e+08</w:t>
       </w:r>
       <w:r>
         <w:t>, p &lt; 0.001</w:t>
@@ -6743,10 +6709,7 @@
         <w:t xml:space="preserve">; intercept = </w:t>
       </w:r>
       <w:r>
-        <w:t>0.0001</w:t>
-      </w:r>
-      <w:r>
-        <w:t>07</w:t>
+        <w:t>0.000759</w:t>
       </w:r>
       <w:r>
         <w:t xml:space="preserve"> </w:t>
@@ -6767,10 +6730,13 @@
         <w:t>0</w:t>
       </w:r>
       <w:r>
-        <w:t xml:space="preserve">2, t(11997) = </w:t>
-      </w:r>
-      <w:r>
-        <w:t>63.243</w:t>
+        <w:t>7, t(11998</w:t>
+      </w:r>
+      <w:r>
+        <w:t xml:space="preserve">) = </w:t>
+      </w:r>
+      <w:r>
+        <w:t>1084.7</w:t>
       </w:r>
       <w:r>
         <w:t>, p &lt; 0.001</w:t>
@@ -6850,7 +6816,13 @@
         <w:t>Linear model fit is shown in red</w:t>
       </w:r>
       <w:r>
-        <w:t>, and black are experimental data down-sampled by a factor of 200 for visualization</w:t>
+        <w:t>, and</w:t>
+      </w:r>
+      <w:r>
+        <w:t xml:space="preserve"> in</w:t>
+      </w:r>
+      <w:r>
+        <w:t xml:space="preserve"> black are experimental data down-sampled by a factor of 200 for visualization</w:t>
       </w:r>
       <w:r>
         <w:t>.</w:t>
@@ -6892,7 +6864,10 @@
         <w:t>, t(</w:t>
       </w:r>
       <w:r>
-        <w:t>14998</w:t>
+        <w:t>19</w:t>
+      </w:r>
+      <w:r>
+        <w:t>998</w:t>
       </w:r>
       <w:r>
         <w:t>)=</w:t>
@@ -7116,12 +7091,7 @@
         <w:t xml:space="preserve">he </w:t>
       </w:r>
       <w:r>
-        <w:t>durati</w:t>
-      </w:r>
-      <w:bookmarkStart w:id="4" w:name="_GoBack"/>
-      <w:bookmarkEnd w:id="4"/>
-      <w:r>
-        <w:t xml:space="preserve">on </w:t>
+        <w:t xml:space="preserve">duration </w:t>
       </w:r>
       <w:r>
         <w:t xml:space="preserve">of the puff </w:t>
@@ -7245,7 +7215,6 @@
         <w:keepNext/>
       </w:pPr>
       <w:r>
-        <w:lastRenderedPageBreak/>
         <w:t xml:space="preserve">Table </w:t>
       </w:r>
       <w:r>
@@ -8495,7 +8464,6 @@
                 <w:rPr>
                   <w:noProof/>
                 </w:rPr>
-                <w:lastRenderedPageBreak/>
                 <w:t xml:space="preserve">Micallef, A. H., Takahashi, N., Larkum, M. E., &amp; Palmer, L. M. (2017, May). A Reward-Based Behavioral Platform to Measure Neural Activity during Head-Fixed Behavior. </w:t>
               </w:r>
               <w:r>
@@ -8583,6 +8551,7 @@
                 <w:rPr>
                   <w:noProof/>
                 </w:rPr>
+                <w:lastRenderedPageBreak/>
                 <w:t xml:space="preserve">Yoav, A., Kim, J. J., Brinks, D., Lou, S., Wu, H., Mostajo-Radji, M. A., . . . Cohen, A. E. (2018). All-Optical Electrophysiology Reveals Brain-State Dependent Changes in Hippocampal Subthreshold Dynamics and Excitability. </w:t>
               </w:r>
               <w:r>
@@ -8624,50 +8593,6 @@
     </w:sectPr>
   </w:body>
 </w:document>
-</file>
-
-<file path=word/comments.xml><?xml version="1.0" encoding="utf-8"?>
-<w:comments xmlns:wpc="http://schemas.microsoft.com/office/word/2010/wordprocessingCanvas" xmlns:mc="http://schemas.openxmlformats.org/markup-compatibility/2006" xmlns:o="urn:schemas-microsoft-com:office:office" xmlns:r="http://schemas.openxmlformats.org/officeDocument/2006/relationships" xmlns:m="http://schemas.openxmlformats.org/officeDocument/2006/math" xmlns:v="urn:schemas-microsoft-com:vml" xmlns:wp14="http://schemas.microsoft.com/office/word/2010/wordprocessingDrawing" xmlns:wp="http://schemas.openxmlformats.org/drawingml/2006/wordprocessingDrawing" xmlns:w10="urn:schemas-microsoft-com:office:word" xmlns:w="http://schemas.openxmlformats.org/wordprocessingml/2006/main" xmlns:w14="http://schemas.microsoft.com/office/word/2010/wordml" xmlns:w15="http://schemas.microsoft.com/office/word/2012/wordml" xmlns:wpg="http://schemas.microsoft.com/office/word/2010/wordprocessingGroup" xmlns:wpi="http://schemas.microsoft.com/office/word/2010/wordprocessingInk" xmlns:wne="http://schemas.microsoft.com/office/word/2006/wordml" xmlns:wps="http://schemas.microsoft.com/office/word/2010/wordprocessingShape" mc:Ignorable="w14 w15 wp14">
-  <w:comment w:id="2" w:author="X Han" w:date="2018-11-20T16:46:00Z" w:initials="XH">
-    <w:p>
-      <w:pPr>
-        <w:pStyle w:val="CommentText"/>
-      </w:pPr>
-      <w:r>
-        <w:rPr>
-          <w:rStyle w:val="CommentReference"/>
-        </w:rPr>
-        <w:annotationRef/>
-      </w:r>
-      <w:r>
-        <w:t>Do you mean TDT or other ephys instrument? I have never hear of the habitest system before! All I can think about the habitest system is that it must be bad, since no one uses it.</w:t>
-      </w:r>
-    </w:p>
-  </w:comment>
-  <w:comment w:id="3" w:author="X Han" w:date="2018-11-20T16:56:00Z" w:initials="XH">
-    <w:p>
-      <w:pPr>
-        <w:pStyle w:val="CommentText"/>
-      </w:pPr>
-      <w:r>
-        <w:rPr>
-          <w:rStyle w:val="CommentReference"/>
-        </w:rPr>
-        <w:annotationRef/>
-      </w:r>
-      <w:r>
-        <w:t>This seems out of place. It is already in methods. If you need to keep it here, probably talk about this immediately when you mentined a PC?</w:t>
-      </w:r>
-    </w:p>
-  </w:comment>
-</w:comments>
-</file>
-
-<file path=word/commentsExtended.xml><?xml version="1.0" encoding="utf-8"?>
-<w15:commentsEx xmlns:wpc="http://schemas.microsoft.com/office/word/2010/wordprocessingCanvas" xmlns:mc="http://schemas.openxmlformats.org/markup-compatibility/2006" xmlns:o="urn:schemas-microsoft-com:office:office" xmlns:r="http://schemas.openxmlformats.org/officeDocument/2006/relationships" xmlns:m="http://schemas.openxmlformats.org/officeDocument/2006/math" xmlns:v="urn:schemas-microsoft-com:vml" xmlns:wp14="http://schemas.microsoft.com/office/word/2010/wordprocessingDrawing" xmlns:wp="http://schemas.openxmlformats.org/drawingml/2006/wordprocessingDrawing" xmlns:w10="urn:schemas-microsoft-com:office:word" xmlns:w="http://schemas.openxmlformats.org/wordprocessingml/2006/main" xmlns:w14="http://schemas.microsoft.com/office/word/2010/wordml" xmlns:w15="http://schemas.microsoft.com/office/word/2012/wordml" xmlns:wpg="http://schemas.microsoft.com/office/word/2010/wordprocessingGroup" xmlns:wpi="http://schemas.microsoft.com/office/word/2010/wordprocessingInk" xmlns:wne="http://schemas.microsoft.com/office/word/2006/wordml" xmlns:wps="http://schemas.microsoft.com/office/word/2010/wordprocessingShape" mc:Ignorable="w14 w15 wp14">
-  <w15:commentEx w15:paraId="6163DEBB" w15:done="0"/>
-  <w15:commentEx w15:paraId="32E00293" w15:done="0"/>
-</w15:commentsEx>
 </file>
 
 <file path=word/endnotes.xml><?xml version="1.0" encoding="utf-8"?>
@@ -9231,14 +9156,6 @@
     <w:abstractNumId w:val="2"/>
   </w:num>
 </w:numbering>
-</file>
-
-<file path=word/people.xml><?xml version="1.0" encoding="utf-8"?>
-<w15:people xmlns:wpc="http://schemas.microsoft.com/office/word/2010/wordprocessingCanvas" xmlns:mc="http://schemas.openxmlformats.org/markup-compatibility/2006" xmlns:o="urn:schemas-microsoft-com:office:office" xmlns:r="http://schemas.openxmlformats.org/officeDocument/2006/relationships" xmlns:m="http://schemas.openxmlformats.org/officeDocument/2006/math" xmlns:v="urn:schemas-microsoft-com:vml" xmlns:wp14="http://schemas.microsoft.com/office/word/2010/wordprocessingDrawing" xmlns:wp="http://schemas.openxmlformats.org/drawingml/2006/wordprocessingDrawing" xmlns:w10="urn:schemas-microsoft-com:office:word" xmlns:w="http://schemas.openxmlformats.org/wordprocessingml/2006/main" xmlns:w14="http://schemas.microsoft.com/office/word/2010/wordml" xmlns:w15="http://schemas.microsoft.com/office/word/2012/wordml" xmlns:wpg="http://schemas.microsoft.com/office/word/2010/wordprocessingGroup" xmlns:wpi="http://schemas.microsoft.com/office/word/2010/wordprocessingInk" xmlns:wne="http://schemas.microsoft.com/office/word/2006/wordml" xmlns:wps="http://schemas.microsoft.com/office/word/2010/wordprocessingShape" mc:Ignorable="w14 w15 wp14">
-  <w15:person w15:author="X Han">
-    <w15:presenceInfo w15:providerId="None" w15:userId="X Han"/>
-  </w15:person>
-</w15:people>
 </file>
 
 <file path=word/styles.xml><?xml version="1.0" encoding="utf-8"?>
@@ -10854,7 +10771,7 @@
 </file>
 
 <file path=customXml/itemProps1.xml><?xml version="1.0" encoding="utf-8"?>
-<ds:datastoreItem xmlns:ds="http://schemas.openxmlformats.org/officeDocument/2006/customXml" ds:itemID="{BB6D7BE0-A554-42F9-9D3C-B82CE954C089}">
+<ds:datastoreItem xmlns:ds="http://schemas.openxmlformats.org/officeDocument/2006/customXml" ds:itemID="{E6E39C41-22E8-4C88-AD9E-80BDE2FEA451}">
   <ds:schemaRefs>
     <ds:schemaRef ds:uri="http://schemas.openxmlformats.org/officeDocument/2006/bibliography"/>
   </ds:schemaRefs>

</xml_diff>